<commit_message>
no_causal_20k_scen2_sim_summ_tib re-run 1000 CIs/point0 fixed. Starting re-check of citation data as discordant results.
</commit_message>
<xml_diff>
--- a/MSc_Thesis/MSc_Thesis_Split/Data/Citations_Datasets/PRISMA - Weighted Median Estimator Citations.docx
+++ b/MSc_Thesis/MSc_Thesis_Split/Data/Citations_Datasets/PRISMA - Weighted Median Estimator Citations.docx
@@ -453,228 +453,6 @@
           </mc:Fallback>
         </mc:AlternateContent>
       </w:r>
-      <w:r>
-        <w:rPr>
-          <w:noProof/>
-        </w:rPr>
-        <mc:AlternateContent>
-          <mc:Choice Requires="wps">
-            <w:drawing>
-              <wp:anchor distT="0" distB="0" distL="114300" distR="114300" simplePos="0" relativeHeight="251693056" behindDoc="0" locked="0" layoutInCell="1" allowOverlap="1" wp14:anchorId="442AFACD" wp14:editId="2538D266">
-                <wp:simplePos x="0" y="0"/>
-                <wp:positionH relativeFrom="column">
-                  <wp:posOffset>3614420</wp:posOffset>
-                </wp:positionH>
-                <wp:positionV relativeFrom="paragraph">
-                  <wp:posOffset>85725</wp:posOffset>
-                </wp:positionV>
-                <wp:extent cx="2762250" cy="1574165"/>
-                <wp:effectExtent l="12700" t="12700" r="19050" b="13335"/>
-                <wp:wrapNone/>
-                <wp:docPr id="8" name="Rounded Rectangle 8"/>
-                <wp:cNvGraphicFramePr/>
-                <a:graphic xmlns:a="http://schemas.openxmlformats.org/drawingml/2006/main">
-                  <a:graphicData uri="http://schemas.microsoft.com/office/word/2010/wordprocessingShape">
-                    <wps:wsp>
-                      <wps:cNvSpPr/>
-                      <wps:spPr>
-                        <a:xfrm>
-                          <a:off x="0" y="0"/>
-                          <a:ext cx="2762250" cy="1574165"/>
-                        </a:xfrm>
-                        <a:prstGeom prst="roundRect">
-                          <a:avLst>
-                            <a:gd name="adj" fmla="val 1763"/>
-                          </a:avLst>
-                        </a:prstGeom>
-                        <a:solidFill>
-                          <a:schemeClr val="bg1"/>
-                        </a:solidFill>
-                        <a:ln w="19050">
-                          <a:solidFill>
-                            <a:srgbClr val="4C658A"/>
-                          </a:solidFill>
-                        </a:ln>
-                      </wps:spPr>
-                      <wps:style>
-                        <a:lnRef idx="2">
-                          <a:schemeClr val="accent1">
-                            <a:shade val="50000"/>
-                          </a:schemeClr>
-                        </a:lnRef>
-                        <a:fillRef idx="1">
-                          <a:schemeClr val="accent1"/>
-                        </a:fillRef>
-                        <a:effectRef idx="0">
-                          <a:schemeClr val="accent1"/>
-                        </a:effectRef>
-                        <a:fontRef idx="minor">
-                          <a:schemeClr val="lt1"/>
-                        </a:fontRef>
-                      </wps:style>
-                      <wps:txbx>
-                        <w:txbxContent>
-                          <w:p>
-                            <w:pPr>
-                              <w:spacing w:after="0" w:line="240" w:lineRule="auto"/>
-                              <w:rPr>
-                                <w:color w:val="002060"/>
-                                <w:sz w:val="20"/>
-                                <w:szCs w:val="20"/>
-                              </w:rPr>
-                            </w:pPr>
-                            <w:r>
-                              <w:rPr>
-                                <w:color w:val="002060"/>
-                                <w:sz w:val="20"/>
-                                <w:szCs w:val="20"/>
-                              </w:rPr>
-                              <w:t xml:space="preserve">References from other sources </w:t>
-                            </w:r>
-                            <w:r>
-                              <w:rPr>
-                                <w:b/>
-                                <w:bCs/>
-                                <w:color w:val="0040CF"/>
-                                <w:sz w:val="20"/>
-                                <w:szCs w:val="20"/>
-                              </w:rPr>
-                              <w:t xml:space="preserve">(n = )  </w:t>
-                            </w:r>
-                          </w:p>
-                          <w:p>
-                            <w:pPr>
-                              <w:spacing w:after="0" w:line="240" w:lineRule="auto"/>
-                              <w:ind w:left="284"/>
-                              <w:rPr>
-                                <w:color w:val="002060"/>
-                              </w:rPr>
-                            </w:pPr>
-                            <w:r>
-                              <w:rPr>
-                                <w:color w:val="002060"/>
-                                <w:sz w:val="18"/>
-                                <w:szCs w:val="18"/>
-                              </w:rPr>
-                              <w:t>Citation searching (n = )</w:t>
-                            </w:r>
-                          </w:p>
-                          <w:p>
-                            <w:pPr>
-                              <w:spacing w:after="0" w:line="240" w:lineRule="auto"/>
-                              <w:ind w:left="284"/>
-                              <w:rPr>
-                                <w:color w:val="002060"/>
-                                <w:sz w:val="18"/>
-                                <w:szCs w:val="18"/>
-                              </w:rPr>
-                            </w:pPr>
-                            <w:r>
-                              <w:rPr>
-                                <w:color w:val="002060"/>
-                                <w:sz w:val="18"/>
-                                <w:szCs w:val="18"/>
-                              </w:rPr>
-                              <w:t xml:space="preserve">Grey literature (n = ) </w:t>
-                            </w:r>
-                          </w:p>
-                        </w:txbxContent>
-                      </wps:txbx>
-                      <wps:bodyPr rot="0" spcFirstLastPara="0" vertOverflow="overflow" horzOverflow="overflow" vert="horz" wrap="square" lIns="91440" tIns="45720" rIns="91440" bIns="45720" numCol="1" spcCol="0" rtlCol="0" fromWordArt="0" anchor="ctr" anchorCtr="0" forceAA="0" compatLnSpc="1">
-                        <a:prstTxWarp prst="textNoShape">
-                          <a:avLst/>
-                        </a:prstTxWarp>
-                        <a:noAutofit/>
-                      </wps:bodyPr>
-                    </wps:wsp>
-                  </a:graphicData>
-                </a:graphic>
-                <wp14:sizeRelH relativeFrom="margin">
-                  <wp14:pctWidth>0</wp14:pctWidth>
-                </wp14:sizeRelH>
-                <wp14:sizeRelV relativeFrom="margin">
-                  <wp14:pctHeight>0</wp14:pctHeight>
-                </wp14:sizeRelV>
-              </wp:anchor>
-            </w:drawing>
-          </mc:Choice>
-          <mc:Fallback>
-            <w:pict>
-              <v:roundrect w14:anchorId="442AFACD" id="Rounded Rectangle 8" o:spid="_x0000_s1027" style="position:absolute;margin-left:284.6pt;margin-top:6.75pt;width:217.5pt;height:123.95pt;z-index:251693056;visibility:visible;mso-wrap-style:square;mso-width-percent:0;mso-height-percent:0;mso-wrap-distance-left:9pt;mso-wrap-distance-top:0;mso-wrap-distance-right:9pt;mso-wrap-distance-bottom:0;mso-position-horizontal:absolute;mso-position-horizontal-relative:text;mso-position-vertical:absolute;mso-position-vertical-relative:text;mso-width-percent:0;mso-height-percent:0;mso-width-relative:margin;mso-height-relative:margin;v-text-anchor:middle" arcsize="1156f" o:gfxdata="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" fillcolor="white [3212]" strokecolor="#4c658a" strokeweight="1.5pt">
-                <v:stroke joinstyle="miter"/>
-                <v:textbox>
-                  <w:txbxContent>
-                    <w:p>
-                      <w:pPr>
-                        <w:spacing w:after="0" w:line="240" w:lineRule="auto"/>
-                        <w:rPr>
-                          <w:color w:val="002060"/>
-                          <w:sz w:val="20"/>
-                          <w:szCs w:val="20"/>
-                        </w:rPr>
-                      </w:pPr>
-                      <w:r>
-                        <w:rPr>
-                          <w:color w:val="002060"/>
-                          <w:sz w:val="20"/>
-                          <w:szCs w:val="20"/>
-                        </w:rPr>
-                        <w:t xml:space="preserve">References from other sources </w:t>
-                      </w:r>
-                      <w:r>
-                        <w:rPr>
-                          <w:b/>
-                          <w:bCs/>
-                          <w:color w:val="0040CF"/>
-                          <w:sz w:val="20"/>
-                          <w:szCs w:val="20"/>
-                        </w:rPr>
-                        <w:t xml:space="preserve">(n = )  </w:t>
-                      </w:r>
-                    </w:p>
-                    <w:p>
-                      <w:pPr>
-                        <w:spacing w:after="0" w:line="240" w:lineRule="auto"/>
-                        <w:ind w:left="284"/>
-                        <w:rPr>
-                          <w:color w:val="002060"/>
-                        </w:rPr>
-                      </w:pPr>
-                      <w:r>
-                        <w:rPr>
-                          <w:color w:val="002060"/>
-                          <w:sz w:val="18"/>
-                          <w:szCs w:val="18"/>
-                        </w:rPr>
-                        <w:t>Citation searching (n = )</w:t>
-                      </w:r>
-                    </w:p>
-                    <w:p>
-                      <w:pPr>
-                        <w:spacing w:after="0" w:line="240" w:lineRule="auto"/>
-                        <w:ind w:left="284"/>
-                        <w:rPr>
-                          <w:color w:val="002060"/>
-                          <w:sz w:val="18"/>
-                          <w:szCs w:val="18"/>
-                        </w:rPr>
-                      </w:pPr>
-                      <w:r>
-                        <w:rPr>
-                          <w:color w:val="002060"/>
-                          <w:sz w:val="18"/>
-                          <w:szCs w:val="18"/>
-                        </w:rPr>
-                        <w:t xml:space="preserve">Grey literature (n = ) </w:t>
-                      </w:r>
-                    </w:p>
-                  </w:txbxContent>
-                </v:textbox>
-              </v:roundrect>
-            </w:pict>
-          </mc:Fallback>
-        </mc:AlternateContent>
-      </w:r>
     </w:p>
     <w:p>
       <w:pPr>
@@ -900,7 +678,7 @@
           </mc:Choice>
           <mc:Fallback>
             <w:pict>
-              <v:shape w14:anchorId="26EEB679" id="Round Same-side Corner of Rectangle 6" o:spid="_x0000_s1028" style="position:absolute;margin-left:-125.3pt;margin-top:26.25pt;width:269.15pt;height:20.75pt;rotation:-90;z-index:251688960;visibility:visible;mso-wrap-style:square;mso-width-percent:0;mso-height-percent:0;mso-wrap-distance-left:9pt;mso-wrap-distance-top:0;mso-wrap-distance-right:9pt;mso-wrap-distance-bottom:0;mso-position-horizontal:absolute;mso-position-horizontal-relative:text;mso-position-vertical:absolute;mso-position-vertical-relative:text;mso-width-percent:0;mso-height-percent:0;mso-width-relative:margin;mso-height-relative:margin;v-text-anchor:middle" coordsize="3417889,263525" o:spt="100" o:gfxdata="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" adj="-11796480,,5400" path="m24871,l3393018,v13736,,24871,11135,24871,24871l3417889,263525r,l,263525r,l,24871c,11135,11135,,24871,xe" fillcolor="#002060" stroked="f" strokeweight="1pt">
+              <v:shape w14:anchorId="26EEB679" id="Round Same-side Corner of Rectangle 6" o:spid="_x0000_s1027" style="position:absolute;margin-left:-125.3pt;margin-top:26.25pt;width:269.15pt;height:20.75pt;rotation:-90;z-index:251688960;visibility:visible;mso-wrap-style:square;mso-width-percent:0;mso-height-percent:0;mso-wrap-distance-left:9pt;mso-wrap-distance-top:0;mso-wrap-distance-right:9pt;mso-wrap-distance-bottom:0;mso-position-horizontal:absolute;mso-position-horizontal-relative:text;mso-position-vertical:absolute;mso-position-vertical-relative:text;mso-width-percent:0;mso-height-percent:0;mso-width-relative:margin;mso-height-relative:margin;v-text-anchor:middle" coordsize="3417889,263525" o:spt="100" o:gfxdata="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" adj="-11796480,,5400" path="m24871,l3393018,v13736,,24871,11135,24871,24871l3417889,263525r,l,263525r,l,24871c,11135,11135,,24871,xe" fillcolor="#002060" stroked="f" strokeweight="1pt">
                 <v:stroke joinstyle="miter"/>
                 <v:formulas/>
                 <v:path arrowok="t" o:connecttype="custom" o:connectlocs="24871,0;3393018,0;3417889,24871;3417889,263525;3417889,263525;0,263525;0,263525;0,24871;24871,0" o:connectangles="0,0,0,0,0,0,0,0,0" textboxrect="0,0,3417889,263525"/>
@@ -1142,7 +920,7 @@
           </mc:Choice>
           <mc:Fallback>
             <w:pict>
-              <v:roundrect w14:anchorId="096AE995" id="Rounded Rectangle 21" o:spid="_x0000_s1029" style="position:absolute;margin-left:312.75pt;margin-top:544.45pt;width:217.5pt;height:46.5pt;z-index:251719680;visibility:visible;mso-wrap-style:square;mso-width-percent:0;mso-height-percent:0;mso-wrap-distance-left:9pt;mso-wrap-distance-top:0;mso-wrap-distance-right:9pt;mso-wrap-distance-bottom:0;mso-position-horizontal:absolute;mso-position-horizontal-relative:text;mso-position-vertical:absolute;mso-position-vertical-relative:text;mso-width-percent:0;mso-height-percent:0;mso-width-relative:margin;mso-height-relative:margin;v-text-anchor:middle" arcsize="1156f" o:gfxdata="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" fillcolor="white [3212]" strokecolor="#4c658a" strokeweight="1.5pt">
+              <v:roundrect w14:anchorId="096AE995" id="Rounded Rectangle 21" o:spid="_x0000_s1028" style="position:absolute;margin-left:312.75pt;margin-top:544.45pt;width:217.5pt;height:46.5pt;z-index:251719680;visibility:visible;mso-wrap-style:square;mso-width-percent:0;mso-height-percent:0;mso-wrap-distance-left:9pt;mso-wrap-distance-top:0;mso-wrap-distance-right:9pt;mso-wrap-distance-bottom:0;mso-position-horizontal:absolute;mso-position-horizontal-relative:text;mso-position-vertical:absolute;mso-position-vertical-relative:text;mso-width-percent:0;mso-height-percent:0;mso-width-relative:margin;mso-height-relative:margin;v-text-anchor:middle" arcsize="1156f" o:gfxdata="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" fillcolor="white [3212]" strokecolor="#4c658a" strokeweight="1.5pt">
                 <v:stroke dashstyle="3 1" joinstyle="miter"/>
                 <v:textbox>
                   <w:txbxContent>
@@ -1417,7 +1195,7 @@
           </mc:Choice>
           <mc:Fallback>
             <w:pict>
-              <v:roundrect w14:anchorId="6244ECA1" id="Rounded Rectangle 18" o:spid="_x0000_s1030" style="position:absolute;margin-left:46.85pt;margin-top:475.3pt;width:217.5pt;height:35.6pt;z-index:251717632;visibility:visible;mso-wrap-style:square;mso-width-percent:0;mso-height-percent:0;mso-wrap-distance-left:9pt;mso-wrap-distance-top:0;mso-wrap-distance-right:9pt;mso-wrap-distance-bottom:0;mso-position-horizontal:absolute;mso-position-horizontal-relative:text;mso-position-vertical:absolute;mso-position-vertical-relative:text;mso-width-percent:0;mso-height-percent:0;mso-width-relative:margin;mso-height-relative:margin;v-text-anchor:middle" arcsize="3383f" o:gfxdata="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" fillcolor="white [3212]" strokecolor="#4c658a" strokeweight="1.5pt">
+              <v:roundrect w14:anchorId="6244ECA1" id="Rounded Rectangle 18" o:spid="_x0000_s1029" style="position:absolute;margin-left:46.85pt;margin-top:475.3pt;width:217.5pt;height:35.6pt;z-index:251717632;visibility:visible;mso-wrap-style:square;mso-width-percent:0;mso-height-percent:0;mso-wrap-distance-left:9pt;mso-wrap-distance-top:0;mso-wrap-distance-right:9pt;mso-wrap-distance-bottom:0;mso-position-horizontal:absolute;mso-position-horizontal-relative:text;mso-position-vertical:absolute;mso-position-vertical-relative:text;mso-width-percent:0;mso-height-percent:0;mso-width-relative:margin;mso-height-relative:margin;v-text-anchor:middle" arcsize="3383f" o:gfxdata="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" fillcolor="white [3212]" strokecolor="#4c658a" strokeweight="1.5pt">
                 <v:stroke joinstyle="miter"/>
                 <v:textbox>
                   <w:txbxContent>
@@ -1633,7 +1411,7 @@
           </mc:Choice>
           <mc:Fallback>
             <w:pict>
-              <v:roundrect w14:anchorId="50B3400C" id="Rounded Rectangle 15" o:spid="_x0000_s1031" style="position:absolute;margin-left:284.4pt;margin-top:206.7pt;width:217.5pt;height:35.6pt;z-index:251707392;visibility:visible;mso-wrap-style:square;mso-width-percent:0;mso-height-percent:0;mso-wrap-distance-left:9pt;mso-wrap-distance-top:0;mso-wrap-distance-right:9pt;mso-wrap-distance-bottom:0;mso-position-horizontal:absolute;mso-position-horizontal-relative:text;mso-position-vertical:absolute;mso-position-vertical-relative:text;mso-width-percent:0;mso-height-percent:0;mso-width-relative:margin;mso-height-relative:margin;v-text-anchor:middle" arcsize="3365f" o:gfxdata="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" fillcolor="white [3212]" strokecolor="#4c658a" strokeweight="1.5pt">
+              <v:roundrect w14:anchorId="50B3400C" id="Rounded Rectangle 15" o:spid="_x0000_s1030" style="position:absolute;margin-left:284.4pt;margin-top:206.7pt;width:217.5pt;height:35.6pt;z-index:251707392;visibility:visible;mso-wrap-style:square;mso-width-percent:0;mso-height-percent:0;mso-wrap-distance-left:9pt;mso-wrap-distance-top:0;mso-wrap-distance-right:9pt;mso-wrap-distance-bottom:0;mso-position-horizontal:absolute;mso-position-horizontal-relative:text;mso-position-vertical:absolute;mso-position-vertical-relative:text;mso-width-percent:0;mso-height-percent:0;mso-width-relative:margin;mso-height-relative:margin;v-text-anchor:middle" arcsize="3365f" o:gfxdata="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" fillcolor="white [3212]" strokecolor="#4c658a" strokeweight="1.5pt">
                 <v:stroke joinstyle="miter"/>
                 <v:textbox>
                   <w:txbxContent>
@@ -1849,7 +1627,7 @@
           </mc:Choice>
           <mc:Fallback>
             <w:pict>
-              <v:roundrect w14:anchorId="0FEB19FC" id="Rounded Rectangle 16" o:spid="_x0000_s1032" style="position:absolute;margin-left:284.2pt;margin-top:259.1pt;width:217.5pt;height:35.6pt;z-index:251708416;visibility:visible;mso-wrap-style:square;mso-width-percent:0;mso-height-percent:0;mso-wrap-distance-left:9pt;mso-wrap-distance-top:0;mso-wrap-distance-right:9pt;mso-wrap-distance-bottom:0;mso-position-horizontal:absolute;mso-position-horizontal-relative:text;mso-position-vertical:absolute;mso-position-vertical-relative:text;mso-width-percent:0;mso-height-percent:0;mso-width-relative:margin;mso-height-relative:margin;v-text-anchor:middle" arcsize="3365f" o:gfxdata="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" fillcolor="white [3212]" strokecolor="#4c658a" strokeweight="1.5pt">
+              <v:roundrect w14:anchorId="0FEB19FC" id="Rounded Rectangle 16" o:spid="_x0000_s1031" style="position:absolute;margin-left:284.2pt;margin-top:259.1pt;width:217.5pt;height:35.6pt;z-index:251708416;visibility:visible;mso-wrap-style:square;mso-width-percent:0;mso-height-percent:0;mso-wrap-distance-left:9pt;mso-wrap-distance-top:0;mso-wrap-distance-right:9pt;mso-wrap-distance-bottom:0;mso-position-horizontal:absolute;mso-position-horizontal-relative:text;mso-position-vertical:absolute;mso-position-vertical-relative:text;mso-width-percent:0;mso-height-percent:0;mso-width-relative:margin;mso-height-relative:margin;v-text-anchor:middle" arcsize="3365f" o:gfxdata="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" fillcolor="white [3212]" strokecolor="#4c658a" strokeweight="1.5pt">
                 <v:stroke joinstyle="miter"/>
                 <v:textbox>
                   <w:txbxContent>
@@ -2075,7 +1853,7 @@
           </mc:Choice>
           <mc:Fallback>
             <w:pict>
-              <v:roundrect w14:anchorId="52BC311E" id="Rounded Rectangle 13" o:spid="_x0000_s1033" style="position:absolute;margin-left:46.4pt;margin-top:312.1pt;width:217.5pt;height:35.6pt;z-index:251703296;visibility:visible;mso-wrap-style:square;mso-width-percent:0;mso-height-percent:0;mso-wrap-distance-left:9pt;mso-wrap-distance-top:0;mso-wrap-distance-right:9pt;mso-wrap-distance-bottom:0;mso-position-horizontal:absolute;mso-position-horizontal-relative:text;mso-position-vertical:absolute;mso-position-vertical-relative:text;mso-width-percent:0;mso-height-percent:0;mso-width-relative:margin;mso-height-relative:margin;v-text-anchor:middle" arcsize="2998f" o:gfxdata="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" fillcolor="white [3212]" strokecolor="#4c658a" strokeweight="1.5pt">
+              <v:roundrect w14:anchorId="52BC311E" id="Rounded Rectangle 13" o:spid="_x0000_s1032" style="position:absolute;margin-left:46.4pt;margin-top:312.1pt;width:217.5pt;height:35.6pt;z-index:251703296;visibility:visible;mso-wrap-style:square;mso-width-percent:0;mso-height-percent:0;mso-wrap-distance-left:9pt;mso-wrap-distance-top:0;mso-wrap-distance-right:9pt;mso-wrap-distance-bottom:0;mso-position-horizontal:absolute;mso-position-horizontal-relative:text;mso-position-vertical:absolute;mso-position-vertical-relative:text;mso-width-percent:0;mso-height-percent:0;mso-width-relative:margin;mso-height-relative:margin;v-text-anchor:middle" arcsize="2998f" o:gfxdata="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" fillcolor="white [3212]" strokecolor="#4c658a" strokeweight="1.5pt">
                 <v:stroke joinstyle="miter"/>
                 <v:textbox>
                   <w:txbxContent>
@@ -2301,7 +2079,7 @@
           </mc:Choice>
           <mc:Fallback>
             <w:pict>
-              <v:roundrect w14:anchorId="21DA8FBC" id="Rounded Rectangle 12" o:spid="_x0000_s1034" style="position:absolute;margin-left:46.4pt;margin-top:259.1pt;width:217.5pt;height:35.6pt;z-index:251701248;visibility:visible;mso-wrap-style:square;mso-width-percent:0;mso-height-percent:0;mso-wrap-distance-left:9pt;mso-wrap-distance-top:0;mso-wrap-distance-right:9pt;mso-wrap-distance-bottom:0;mso-position-horizontal:absolute;mso-position-horizontal-relative:text;mso-position-vertical:absolute;mso-position-vertical-relative:text;mso-width-percent:0;mso-height-percent:0;mso-width-relative:margin;mso-height-relative:margin;v-text-anchor:middle" arcsize="2998f" o:gfxdata="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" fillcolor="white [3212]" strokecolor="#4c658a" strokeweight="1.5pt">
+              <v:roundrect w14:anchorId="21DA8FBC" id="Rounded Rectangle 12" o:spid="_x0000_s1033" style="position:absolute;margin-left:46.4pt;margin-top:259.1pt;width:217.5pt;height:35.6pt;z-index:251701248;visibility:visible;mso-wrap-style:square;mso-width-percent:0;mso-height-percent:0;mso-wrap-distance-left:9pt;mso-wrap-distance-top:0;mso-wrap-distance-right:9pt;mso-wrap-distance-bottom:0;mso-position-horizontal:absolute;mso-position-horizontal-relative:text;mso-position-vertical:absolute;mso-position-vertical-relative:text;mso-width-percent:0;mso-height-percent:0;mso-width-relative:margin;mso-height-relative:margin;v-text-anchor:middle" arcsize="2998f" o:gfxdata="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" fillcolor="white [3212]" strokecolor="#4c658a" strokeweight="1.5pt">
                 <v:stroke joinstyle="miter"/>
                 <v:textbox>
                   <w:txbxContent>
@@ -2517,7 +2295,7 @@
           </mc:Choice>
           <mc:Fallback>
             <w:pict>
-              <v:roundrect w14:anchorId="13B3A24D" id="Rounded Rectangle 11" o:spid="_x0000_s1035" style="position:absolute;margin-left:46.6pt;margin-top:206.7pt;width:217.5pt;height:35.6pt;z-index:251699200;visibility:visible;mso-wrap-style:square;mso-width-percent:0;mso-height-percent:0;mso-wrap-distance-left:9pt;mso-wrap-distance-top:0;mso-wrap-distance-right:9pt;mso-wrap-distance-bottom:0;mso-position-horizontal:absolute;mso-position-horizontal-relative:text;mso-position-vertical:absolute;mso-position-vertical-relative:text;mso-width-percent:0;mso-height-percent:0;mso-width-relative:margin;mso-height-relative:margin;v-text-anchor:middle" arcsize="3365f" o:gfxdata="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" fillcolor="white [3212]" strokecolor="#4c658a" strokeweight="1.5pt">
+              <v:roundrect w14:anchorId="13B3A24D" id="Rounded Rectangle 11" o:spid="_x0000_s1034" style="position:absolute;margin-left:46.6pt;margin-top:206.7pt;width:217.5pt;height:35.6pt;z-index:251699200;visibility:visible;mso-wrap-style:square;mso-width-percent:0;mso-height-percent:0;mso-wrap-distance-left:9pt;mso-wrap-distance-top:0;mso-wrap-distance-right:9pt;mso-wrap-distance-bottom:0;mso-position-horizontal:absolute;mso-position-horizontal-relative:text;mso-position-vertical:absolute;mso-position-vertical-relative:text;mso-width-percent:0;mso-height-percent:0;mso-width-relative:margin;mso-height-relative:margin;v-text-anchor:middle" arcsize="3365f" o:gfxdata="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" fillcolor="white [3212]" strokecolor="#4c658a" strokeweight="1.5pt">
                 <v:stroke joinstyle="miter"/>
                 <v:textbox>
                   <w:txbxContent>
@@ -3051,6 +2829,14 @@
                                 <w:sz w:val="18"/>
                                 <w:szCs w:val="18"/>
                               </w:rPr>
+                              <w:t xml:space="preserve"> Paper</w:t>
+                            </w:r>
+                            <w:r>
+                              <w:rPr>
+                                <w:color w:val="002060"/>
+                                <w:sz w:val="18"/>
+                                <w:szCs w:val="18"/>
+                              </w:rPr>
                               <w:t xml:space="preserve"> </w:t>
                             </w:r>
                             <w:r>
@@ -3251,11 +3037,9 @@
                               <w:spacing w:after="0" w:line="240" w:lineRule="auto"/>
                               <w:ind w:left="80" w:firstLine="204"/>
                               <w:rPr>
-                                <w:b/>
-                                <w:bCs/>
-                                <w:color w:val="0040CF"/>
-                                <w:sz w:val="20"/>
-                                <w:szCs w:val="20"/>
+                                <w:color w:val="002060"/>
+                                <w:sz w:val="18"/>
+                                <w:szCs w:val="18"/>
                               </w:rPr>
                             </w:pPr>
                             <w:r>
@@ -3305,7 +3089,15 @@
                                 <w:sz w:val="18"/>
                                 <w:szCs w:val="18"/>
                               </w:rPr>
-                              <w:t>Missing</w:t>
+                              <w:t>No</w:t>
+                            </w:r>
+                            <w:r>
+                              <w:rPr>
+                                <w:color w:val="002060"/>
+                                <w:sz w:val="18"/>
+                                <w:szCs w:val="18"/>
+                              </w:rPr>
+                              <w:t>t</w:t>
                             </w:r>
                             <w:r>
                               <w:rPr>
@@ -3314,71 +3106,6 @@
                                 <w:szCs w:val="18"/>
                               </w:rPr>
                               <w:t xml:space="preserve"> </w:t>
-                            </w:r>
-                            <w:r>
-                              <w:rPr>
-                                <w:color w:val="002060"/>
-                                <w:sz w:val="18"/>
-                                <w:szCs w:val="18"/>
-                              </w:rPr>
-                              <w:t xml:space="preserve">(n = </w:t>
-                            </w:r>
-                            <w:r>
-                              <w:rPr>
-                                <w:noProof/>
-                                <w:color w:val="002060"/>
-                                <w:sz w:val="18"/>
-                                <w:szCs w:val="18"/>
-                              </w:rPr>
-                              <w:t>31</w:t>
-                            </w:r>
-                            <w:r>
-                              <w:rPr>
-                                <w:color w:val="002060"/>
-                                <w:sz w:val="18"/>
-                                <w:szCs w:val="18"/>
-                              </w:rPr>
-                              <w:t>)</w:t>
-                            </w:r>
-                            <w:r>
-                              <w:rPr>
-                                <w:b/>
-                                <w:bCs/>
-                                <w:color w:val="0040CF"/>
-                                <w:sz w:val="20"/>
-                                <w:szCs w:val="20"/>
-                              </w:rPr>
-                              <w:fldChar w:fldCharType="begin"/>
-                            </w:r>
-                            <w:r>
-                              <w:rPr>
-                                <w:b/>
-                                <w:bCs/>
-                                <w:color w:val="0040CF"/>
-                                <w:sz w:val="20"/>
-                                <w:szCs w:val="20"/>
-                              </w:rPr>
-                              <w:instrText xml:space="preserve"> MERGEFIELD =reason.number_of_citations \* MERGEFORMAT </w:instrText>
-                            </w:r>
-                            <w:r>
-                              <w:rPr>
-                                <w:b/>
-                                <w:bCs/>
-                                <w:color w:val="0040CF"/>
-                                <w:sz w:val="20"/>
-                                <w:szCs w:val="20"/>
-                              </w:rPr>
-                              <w:fldChar w:fldCharType="separate"/>
-                            </w:r>
-                            <w:r>
-                              <w:rPr>
-                                <w:b/>
-                                <w:bCs/>
-                                <w:color w:val="0040CF"/>
-                                <w:sz w:val="20"/>
-                                <w:szCs w:val="20"/>
-                              </w:rPr>
-                              <w:fldChar w:fldCharType="end"/>
                             </w:r>
                           </w:p>
                           <w:p>
@@ -3399,10 +3126,103 @@
                                 <w:sz w:val="18"/>
                                 <w:szCs w:val="18"/>
                               </w:rPr>
+                              <w:t>Reported</w:t>
+                            </w:r>
+                            <w:r>
+                              <w:rPr>
+                                <w:color w:val="002060"/>
+                                <w:sz w:val="18"/>
+                                <w:szCs w:val="18"/>
+                              </w:rPr>
+                              <w:t xml:space="preserve"> </w:t>
+                            </w:r>
+                            <w:r>
+                              <w:rPr>
+                                <w:color w:val="002060"/>
+                                <w:sz w:val="18"/>
+                                <w:szCs w:val="18"/>
+                              </w:rPr>
+                              <w:t xml:space="preserve">(n = </w:t>
+                            </w:r>
+                            <w:r>
+                              <w:rPr>
+                                <w:noProof/>
+                                <w:color w:val="002060"/>
+                                <w:sz w:val="18"/>
+                                <w:szCs w:val="18"/>
+                              </w:rPr>
+                              <w:t>31</w:t>
+                            </w:r>
+                            <w:r>
+                              <w:rPr>
+                                <w:color w:val="002060"/>
+                                <w:sz w:val="18"/>
+                                <w:szCs w:val="18"/>
+                              </w:rPr>
+                              <w:t>)</w:t>
+                            </w:r>
+                            <w:r>
+                              <w:rPr>
+                                <w:b/>
+                                <w:bCs/>
+                                <w:color w:val="0040CF"/>
+                                <w:sz w:val="20"/>
+                                <w:szCs w:val="20"/>
+                              </w:rPr>
                               <w:fldChar w:fldCharType="begin"/>
                             </w:r>
                             <w:r>
                               <w:rPr>
+                                <w:b/>
+                                <w:bCs/>
+                                <w:color w:val="0040CF"/>
+                                <w:sz w:val="20"/>
+                                <w:szCs w:val="20"/>
+                              </w:rPr>
+                              <w:instrText xml:space="preserve"> MERGEFIELD =reason.number_of_citations \* MERGEFORMAT </w:instrText>
+                            </w:r>
+                            <w:r>
+                              <w:rPr>
+                                <w:b/>
+                                <w:bCs/>
+                                <w:color w:val="0040CF"/>
+                                <w:sz w:val="20"/>
+                                <w:szCs w:val="20"/>
+                              </w:rPr>
+                              <w:fldChar w:fldCharType="separate"/>
+                            </w:r>
+                            <w:r>
+                              <w:rPr>
+                                <w:b/>
+                                <w:bCs/>
+                                <w:color w:val="0040CF"/>
+                                <w:sz w:val="20"/>
+                                <w:szCs w:val="20"/>
+                              </w:rPr>
+                              <w:fldChar w:fldCharType="end"/>
+                            </w:r>
+                          </w:p>
+                          <w:p>
+                            <w:pPr>
+                              <w:spacing w:after="0" w:line="240" w:lineRule="auto"/>
+                              <w:ind w:left="80" w:firstLine="204"/>
+                              <w:rPr>
+                                <w:noProof/>
+                                <w:color w:val="002060"/>
+                                <w:sz w:val="18"/>
+                                <w:szCs w:val="18"/>
+                              </w:rPr>
+                            </w:pPr>
+                            <w:r>
+                              <w:rPr>
+                                <w:color w:val="002060"/>
+                                <w:sz w:val="18"/>
+                                <w:szCs w:val="18"/>
+                              </w:rPr>
+                              <w:fldChar w:fldCharType="begin"/>
+                            </w:r>
+                            <w:r>
+                              <w:rPr>
                                 <w:color w:val="002060"/>
                                 <w:sz w:val="18"/>
                                 <w:szCs w:val="18"/>
@@ -3442,7 +3262,29 @@
                                 <w:sz w:val="18"/>
                                 <w:szCs w:val="18"/>
                               </w:rPr>
-                              <w:t>ot Reported</w:t>
+                              <w:t xml:space="preserve">ot </w:t>
+                            </w:r>
+                          </w:p>
+                          <w:p>
+                            <w:pPr>
+                              <w:spacing w:after="0" w:line="240" w:lineRule="auto"/>
+                              <w:ind w:left="80" w:firstLine="204"/>
+                              <w:rPr>
+                                <w:b/>
+                                <w:bCs/>
+                                <w:color w:val="0040CF"/>
+                                <w:sz w:val="20"/>
+                                <w:szCs w:val="20"/>
+                              </w:rPr>
+                            </w:pPr>
+                            <w:r>
+                              <w:rPr>
+                                <w:noProof/>
+                                <w:color w:val="002060"/>
+                                <w:sz w:val="18"/>
+                                <w:szCs w:val="18"/>
+                              </w:rPr>
+                              <w:t>Reported</w:t>
                             </w:r>
                             <w:r>
                               <w:rPr>
@@ -3548,7 +3390,7 @@
           </mc:Choice>
           <mc:Fallback>
             <w:pict>
-              <v:roundrect w14:anchorId="7233C443" id="Rounded Rectangle 17" o:spid="_x0000_s1036" style="position:absolute;margin-left:283.9pt;margin-top:311.85pt;width:217.5pt;height:113.2pt;z-index:251710464;visibility:visible;mso-wrap-style:square;mso-width-percent:0;mso-height-percent:0;mso-wrap-distance-left:9pt;mso-wrap-distance-top:0;mso-wrap-distance-right:9pt;mso-wrap-distance-bottom:0;mso-position-horizontal:absolute;mso-position-horizontal-relative:text;mso-position-vertical:absolute;mso-position-vertical-relative:text;mso-width-percent:0;mso-height-percent:0;mso-width-relative:margin;mso-height-relative:margin;v-text-anchor:middle" arcsize="1156f" o:gfxdata="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" fillcolor="white [3212]" strokecolor="#4c658a" strokeweight="1.5pt">
+              <v:roundrect w14:anchorId="7233C443" id="Rounded Rectangle 17" o:spid="_x0000_s1035" style="position:absolute;margin-left:283.9pt;margin-top:311.85pt;width:217.5pt;height:113.2pt;z-index:251710464;visibility:visible;mso-wrap-style:square;mso-width-percent:0;mso-height-percent:0;mso-wrap-distance-left:9pt;mso-wrap-distance-top:0;mso-wrap-distance-right:9pt;mso-wrap-distance-bottom:0;mso-position-horizontal:absolute;mso-position-horizontal-relative:text;mso-position-vertical:absolute;mso-position-vertical-relative:text;mso-width-percent:0;mso-height-percent:0;mso-width-relative:margin;mso-height-relative:margin;v-text-anchor:middle" arcsize="1156f" o:gfxdata="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" fillcolor="white [3212]" strokecolor="#4c658a" strokeweight="1.5pt">
                 <v:stroke joinstyle="miter"/>
                 <v:textbox>
                   <w:txbxContent>
@@ -3797,6 +3639,14 @@
                           <w:sz w:val="18"/>
                           <w:szCs w:val="18"/>
                         </w:rPr>
+                        <w:t xml:space="preserve"> Paper</w:t>
+                      </w:r>
+                      <w:r>
+                        <w:rPr>
+                          <w:color w:val="002060"/>
+                          <w:sz w:val="18"/>
+                          <w:szCs w:val="18"/>
+                        </w:rPr>
                         <w:t xml:space="preserve"> </w:t>
                       </w:r>
                       <w:r>
@@ -3997,11 +3847,9 @@
                         <w:spacing w:after="0" w:line="240" w:lineRule="auto"/>
                         <w:ind w:left="80" w:firstLine="204"/>
                         <w:rPr>
-                          <w:b/>
-                          <w:bCs/>
-                          <w:color w:val="0040CF"/>
-                          <w:sz w:val="20"/>
-                          <w:szCs w:val="20"/>
+                          <w:color w:val="002060"/>
+                          <w:sz w:val="18"/>
+                          <w:szCs w:val="18"/>
                         </w:rPr>
                       </w:pPr>
                       <w:r>
@@ -4051,7 +3899,15 @@
                           <w:sz w:val="18"/>
                           <w:szCs w:val="18"/>
                         </w:rPr>
-                        <w:t>Missing</w:t>
+                        <w:t>No</w:t>
+                      </w:r>
+                      <w:r>
+                        <w:rPr>
+                          <w:color w:val="002060"/>
+                          <w:sz w:val="18"/>
+                          <w:szCs w:val="18"/>
+                        </w:rPr>
+                        <w:t>t</w:t>
                       </w:r>
                       <w:r>
                         <w:rPr>
@@ -4060,71 +3916,6 @@
                           <w:szCs w:val="18"/>
                         </w:rPr>
                         <w:t xml:space="preserve"> </w:t>
-                      </w:r>
-                      <w:r>
-                        <w:rPr>
-                          <w:color w:val="002060"/>
-                          <w:sz w:val="18"/>
-                          <w:szCs w:val="18"/>
-                        </w:rPr>
-                        <w:t xml:space="preserve">(n = </w:t>
-                      </w:r>
-                      <w:r>
-                        <w:rPr>
-                          <w:noProof/>
-                          <w:color w:val="002060"/>
-                          <w:sz w:val="18"/>
-                          <w:szCs w:val="18"/>
-                        </w:rPr>
-                        <w:t>31</w:t>
-                      </w:r>
-                      <w:r>
-                        <w:rPr>
-                          <w:color w:val="002060"/>
-                          <w:sz w:val="18"/>
-                          <w:szCs w:val="18"/>
-                        </w:rPr>
-                        <w:t>)</w:t>
-                      </w:r>
-                      <w:r>
-                        <w:rPr>
-                          <w:b/>
-                          <w:bCs/>
-                          <w:color w:val="0040CF"/>
-                          <w:sz w:val="20"/>
-                          <w:szCs w:val="20"/>
-                        </w:rPr>
-                        <w:fldChar w:fldCharType="begin"/>
-                      </w:r>
-                      <w:r>
-                        <w:rPr>
-                          <w:b/>
-                          <w:bCs/>
-                          <w:color w:val="0040CF"/>
-                          <w:sz w:val="20"/>
-                          <w:szCs w:val="20"/>
-                        </w:rPr>
-                        <w:instrText xml:space="preserve"> MERGEFIELD =reason.number_of_citations \* MERGEFORMAT </w:instrText>
-                      </w:r>
-                      <w:r>
-                        <w:rPr>
-                          <w:b/>
-                          <w:bCs/>
-                          <w:color w:val="0040CF"/>
-                          <w:sz w:val="20"/>
-                          <w:szCs w:val="20"/>
-                        </w:rPr>
-                        <w:fldChar w:fldCharType="separate"/>
-                      </w:r>
-                      <w:r>
-                        <w:rPr>
-                          <w:b/>
-                          <w:bCs/>
-                          <w:color w:val="0040CF"/>
-                          <w:sz w:val="20"/>
-                          <w:szCs w:val="20"/>
-                        </w:rPr>
-                        <w:fldChar w:fldCharType="end"/>
                       </w:r>
                     </w:p>
                     <w:p>
@@ -4145,10 +3936,103 @@
                           <w:sz w:val="18"/>
                           <w:szCs w:val="18"/>
                         </w:rPr>
+                        <w:t>Reported</w:t>
+                      </w:r>
+                      <w:r>
+                        <w:rPr>
+                          <w:color w:val="002060"/>
+                          <w:sz w:val="18"/>
+                          <w:szCs w:val="18"/>
+                        </w:rPr>
+                        <w:t xml:space="preserve"> </w:t>
+                      </w:r>
+                      <w:r>
+                        <w:rPr>
+                          <w:color w:val="002060"/>
+                          <w:sz w:val="18"/>
+                          <w:szCs w:val="18"/>
+                        </w:rPr>
+                        <w:t xml:space="preserve">(n = </w:t>
+                      </w:r>
+                      <w:r>
+                        <w:rPr>
+                          <w:noProof/>
+                          <w:color w:val="002060"/>
+                          <w:sz w:val="18"/>
+                          <w:szCs w:val="18"/>
+                        </w:rPr>
+                        <w:t>31</w:t>
+                      </w:r>
+                      <w:r>
+                        <w:rPr>
+                          <w:color w:val="002060"/>
+                          <w:sz w:val="18"/>
+                          <w:szCs w:val="18"/>
+                        </w:rPr>
+                        <w:t>)</w:t>
+                      </w:r>
+                      <w:r>
+                        <w:rPr>
+                          <w:b/>
+                          <w:bCs/>
+                          <w:color w:val="0040CF"/>
+                          <w:sz w:val="20"/>
+                          <w:szCs w:val="20"/>
+                        </w:rPr>
                         <w:fldChar w:fldCharType="begin"/>
                       </w:r>
                       <w:r>
                         <w:rPr>
+                          <w:b/>
+                          <w:bCs/>
+                          <w:color w:val="0040CF"/>
+                          <w:sz w:val="20"/>
+                          <w:szCs w:val="20"/>
+                        </w:rPr>
+                        <w:instrText xml:space="preserve"> MERGEFIELD =reason.number_of_citations \* MERGEFORMAT </w:instrText>
+                      </w:r>
+                      <w:r>
+                        <w:rPr>
+                          <w:b/>
+                          <w:bCs/>
+                          <w:color w:val="0040CF"/>
+                          <w:sz w:val="20"/>
+                          <w:szCs w:val="20"/>
+                        </w:rPr>
+                        <w:fldChar w:fldCharType="separate"/>
+                      </w:r>
+                      <w:r>
+                        <w:rPr>
+                          <w:b/>
+                          <w:bCs/>
+                          <w:color w:val="0040CF"/>
+                          <w:sz w:val="20"/>
+                          <w:szCs w:val="20"/>
+                        </w:rPr>
+                        <w:fldChar w:fldCharType="end"/>
+                      </w:r>
+                    </w:p>
+                    <w:p>
+                      <w:pPr>
+                        <w:spacing w:after="0" w:line="240" w:lineRule="auto"/>
+                        <w:ind w:left="80" w:firstLine="204"/>
+                        <w:rPr>
+                          <w:noProof/>
+                          <w:color w:val="002060"/>
+                          <w:sz w:val="18"/>
+                          <w:szCs w:val="18"/>
+                        </w:rPr>
+                      </w:pPr>
+                      <w:r>
+                        <w:rPr>
+                          <w:color w:val="002060"/>
+                          <w:sz w:val="18"/>
+                          <w:szCs w:val="18"/>
+                        </w:rPr>
+                        <w:fldChar w:fldCharType="begin"/>
+                      </w:r>
+                      <w:r>
+                        <w:rPr>
                           <w:color w:val="002060"/>
                           <w:sz w:val="18"/>
                           <w:szCs w:val="18"/>
@@ -4188,7 +4072,29 @@
                           <w:sz w:val="18"/>
                           <w:szCs w:val="18"/>
                         </w:rPr>
-                        <w:t>ot Reported</w:t>
+                        <w:t xml:space="preserve">ot </w:t>
+                      </w:r>
+                    </w:p>
+                    <w:p>
+                      <w:pPr>
+                        <w:spacing w:after="0" w:line="240" w:lineRule="auto"/>
+                        <w:ind w:left="80" w:firstLine="204"/>
+                        <w:rPr>
+                          <w:b/>
+                          <w:bCs/>
+                          <w:color w:val="0040CF"/>
+                          <w:sz w:val="20"/>
+                          <w:szCs w:val="20"/>
+                        </w:rPr>
+                      </w:pPr>
+                      <w:r>
+                        <w:rPr>
+                          <w:noProof/>
+                          <w:color w:val="002060"/>
+                          <w:sz w:val="18"/>
+                          <w:szCs w:val="18"/>
+                        </w:rPr>
+                        <w:t>Reported</w:t>
                       </w:r>
                       <w:r>
                         <w:rPr>
@@ -4678,91 +4584,6 @@
           <w:szCs w:val="18"/>
         </w:rPr>
       </w:pPr>
-      <w:r>
-        <w:rPr>
-          <w:noProof/>
-        </w:rPr>
-        <mc:AlternateContent>
-          <mc:Choice Requires="wps">
-            <w:drawing>
-              <wp:anchor distT="0" distB="0" distL="114300" distR="114300" simplePos="0" relativeHeight="251721728" behindDoc="0" locked="0" layoutInCell="1" allowOverlap="1" wp14:anchorId="1434A14A" wp14:editId="3C13465F">
-                <wp:simplePos x="0" y="0"/>
-                <wp:positionH relativeFrom="column">
-                  <wp:posOffset>1968500</wp:posOffset>
-                </wp:positionH>
-                <wp:positionV relativeFrom="paragraph">
-                  <wp:posOffset>76200</wp:posOffset>
-                </wp:positionV>
-                <wp:extent cx="3024000" cy="172800"/>
-                <wp:effectExtent l="0" t="12700" r="24130" b="17780"/>
-                <wp:wrapNone/>
-                <wp:docPr id="23" name="Elbow Connector 23"/>
-                <wp:cNvGraphicFramePr/>
-                <a:graphic xmlns:a="http://schemas.openxmlformats.org/drawingml/2006/main">
-                  <a:graphicData uri="http://schemas.microsoft.com/office/word/2010/wordprocessingShape">
-                    <wps:wsp>
-                      <wps:cNvCnPr/>
-                      <wps:spPr>
-                        <a:xfrm flipV="1">
-                          <a:off x="0" y="0"/>
-                          <a:ext cx="3024000" cy="172800"/>
-                        </a:xfrm>
-                        <a:prstGeom prst="bentConnector3">
-                          <a:avLst>
-                            <a:gd name="adj1" fmla="val 100086"/>
-                          </a:avLst>
-                        </a:prstGeom>
-                        <a:ln w="19050">
-                          <a:solidFill>
-                            <a:srgbClr val="4C658A"/>
-                          </a:solidFill>
-                        </a:ln>
-                      </wps:spPr>
-                      <wps:style>
-                        <a:lnRef idx="1">
-                          <a:schemeClr val="accent1"/>
-                        </a:lnRef>
-                        <a:fillRef idx="0">
-                          <a:schemeClr val="accent1"/>
-                        </a:fillRef>
-                        <a:effectRef idx="0">
-                          <a:schemeClr val="accent1"/>
-                        </a:effectRef>
-                        <a:fontRef idx="minor">
-                          <a:schemeClr val="tx1"/>
-                        </a:fontRef>
-                      </wps:style>
-                      <wps:bodyPr/>
-                    </wps:wsp>
-                  </a:graphicData>
-                </a:graphic>
-                <wp14:sizeRelH relativeFrom="margin">
-                  <wp14:pctWidth>0</wp14:pctWidth>
-                </wp14:sizeRelH>
-                <wp14:sizeRelV relativeFrom="margin">
-                  <wp14:pctHeight>0</wp14:pctHeight>
-                </wp14:sizeRelV>
-              </wp:anchor>
-            </w:drawing>
-          </mc:Choice>
-          <mc:Fallback>
-            <w:pict>
-              <v:shapetype w14:anchorId="7386E4AF" id="_x0000_t34" coordsize="21600,21600" o:spt="34" o:oned="t" adj="10800" path="m,l@0,0@0,21600,21600,21600e" filled="f">
-                <v:stroke joinstyle="miter"/>
-                <v:formulas>
-                  <v:f eqn="val #0"/>
-                </v:formulas>
-                <v:path arrowok="t" fillok="f" o:connecttype="none"/>
-                <v:handles>
-                  <v:h position="#0,center"/>
-                </v:handles>
-                <o:lock v:ext="edit" shapetype="t"/>
-              </v:shapetype>
-              <v:shape id="Elbow Connector 23" o:spid="_x0000_s1026" type="#_x0000_t34" style="position:absolute;margin-left:155pt;margin-top:6pt;width:238.1pt;height:13.6pt;flip:y;z-index:251721728;visibility:visible;mso-wrap-style:square;mso-width-percent:0;mso-height-percent:0;mso-wrap-distance-left:9pt;mso-wrap-distance-top:0;mso-wrap-distance-right:9pt;mso-wrap-distance-bottom:0;mso-position-horizontal:absolute;mso-position-horizontal-relative:text;mso-position-vertical:absolute;mso-position-vertical-relative:text;mso-width-percent:0;mso-height-percent:0;mso-width-relative:margin;mso-height-relative:margin" o:gfxdata="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" adj="21619" strokecolor="#4c658a" strokeweight="1.5pt"/>
-            </w:pict>
-          </mc:Fallback>
-        </mc:AlternateContent>
-      </w:r>
     </w:p>
     <w:p>
       <w:pPr>
@@ -4868,7 +4689,7 @@
           </mc:Choice>
           <mc:Fallback>
             <w:pict>
-              <v:shape w14:anchorId="3F0FE9DA" id="Round Same-side Corner of Rectangle 10" o:spid="_x0000_s1037" style="position:absolute;margin-left:149.1pt;margin-top:2.95pt;width:253.45pt;height:511.85pt;rotation:90;z-index:-251619328;visibility:visible;mso-wrap-style:square;mso-width-percent:0;mso-height-percent:0;mso-wrap-distance-left:9pt;mso-wrap-distance-top:0;mso-wrap-distance-right:9pt;mso-wrap-distance-bottom:0;mso-position-horizontal:absolute;mso-position-horizontal-relative:text;mso-position-vertical:absolute;mso-position-vertical-relative:text;mso-width-percent:0;mso-height-percent:0;mso-width-relative:margin;mso-height-relative:margin;v-text-anchor:middle" coordsize="3218816,6500495" o:spt="100" o:gfxdata="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" adj="-11796480,,5400" path="m36759,l3182057,v20301,,36759,16458,36759,36759l3218816,6500495r,l,6500495r,l,36759c,16458,16458,,36759,xe" fillcolor="#eff5fe" stroked="f" strokeweight="1pt">
+              <v:shape w14:anchorId="3F0FE9DA" id="Round Same-side Corner of Rectangle 10" o:spid="_x0000_s1036" style="position:absolute;margin-left:149.1pt;margin-top:2.95pt;width:253.45pt;height:511.85pt;rotation:90;z-index:-251619328;visibility:visible;mso-wrap-style:square;mso-width-percent:0;mso-height-percent:0;mso-wrap-distance-left:9pt;mso-wrap-distance-top:0;mso-wrap-distance-right:9pt;mso-wrap-distance-bottom:0;mso-position-horizontal:absolute;mso-position-horizontal-relative:text;mso-position-vertical:absolute;mso-position-vertical-relative:text;mso-width-percent:0;mso-height-percent:0;mso-width-relative:margin;mso-height-relative:margin;v-text-anchor:middle" coordsize="3218816,6500495" o:spt="100" o:gfxdata="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" adj="-11796480,,5400" path="m36759,l3182057,v20301,,36759,16458,36759,36759l3218816,6500495r,l,6500495r,l,36759c,16458,16458,,36759,xe" fillcolor="#eff5fe" stroked="f" strokeweight="1pt">
                 <v:stroke joinstyle="miter"/>
                 <v:formulas/>
                 <v:path arrowok="t" o:connecttype="custom" o:connectlocs="36759,0;3182057,0;3218816,36759;3218816,6500495;3218816,6500495;0,6500495;0,6500495;0,36759;36759,0" o:connectangles="0,0,0,0,0,0,0,0,0" textboxrect="0,0,3218816,6500495"/>
@@ -5145,7 +4966,23 @@
                                 <w:sz w:val="18"/>
                                 <w:szCs w:val="18"/>
                               </w:rPr>
-                              <w:t>Other reasons (n = )</w:t>
+                              <w:t xml:space="preserve">Other reasons (n = </w:t>
+                            </w:r>
+                            <w:r>
+                              <w:rPr>
+                                <w:color w:val="002060"/>
+                                <w:sz w:val="18"/>
+                                <w:szCs w:val="18"/>
+                              </w:rPr>
+                              <w:t>0</w:t>
+                            </w:r>
+                            <w:r>
+                              <w:rPr>
+                                <w:color w:val="002060"/>
+                                <w:sz w:val="18"/>
+                                <w:szCs w:val="18"/>
+                              </w:rPr>
+                              <w:t>)</w:t>
                             </w:r>
                           </w:p>
                         </w:txbxContent>
@@ -5170,7 +5007,7 @@
           </mc:Choice>
           <mc:Fallback>
             <w:pict>
-              <v:roundrect w14:anchorId="64691FA8" id="Rounded Rectangle 14" o:spid="_x0000_s1038" style="position:absolute;margin-left:283.95pt;margin-top:13.85pt;width:217.5pt;height:81.25pt;z-index:251705344;visibility:visible;mso-wrap-style:square;mso-width-percent:0;mso-height-percent:0;mso-wrap-distance-left:9pt;mso-wrap-distance-top:0;mso-wrap-distance-right:9pt;mso-wrap-distance-bottom:0;mso-position-horizontal:absolute;mso-position-horizontal-relative:text;mso-position-vertical:absolute;mso-position-vertical-relative:text;mso-width-percent:0;mso-height-percent:0;mso-width-relative:margin;mso-height-relative:margin;v-text-anchor:middle" arcsize="1326f" o:gfxdata="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" fillcolor="white [3212]" strokecolor="#4c658a" strokeweight="1.5pt">
+              <v:roundrect w14:anchorId="64691FA8" id="Rounded Rectangle 14" o:spid="_x0000_s1037" style="position:absolute;margin-left:283.95pt;margin-top:13.85pt;width:217.5pt;height:81.25pt;z-index:251705344;visibility:visible;mso-wrap-style:square;mso-width-percent:0;mso-height-percent:0;mso-wrap-distance-left:9pt;mso-wrap-distance-top:0;mso-wrap-distance-right:9pt;mso-wrap-distance-bottom:0;mso-position-horizontal:absolute;mso-position-horizontal-relative:text;mso-position-vertical:absolute;mso-position-vertical-relative:text;mso-width-percent:0;mso-height-percent:0;mso-width-relative:margin;mso-height-relative:margin;v-text-anchor:middle" arcsize="1326f" o:gfxdata="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" fillcolor="white [3212]" strokecolor="#4c658a" strokeweight="1.5pt">
                 <v:stroke joinstyle="miter"/>
                 <v:textbox>
                   <w:txbxContent>
@@ -5363,7 +5200,23 @@
                           <w:sz w:val="18"/>
                           <w:szCs w:val="18"/>
                         </w:rPr>
-                        <w:t>Other reasons (n = )</w:t>
+                        <w:t xml:space="preserve">Other reasons (n = </w:t>
+                      </w:r>
+                      <w:r>
+                        <w:rPr>
+                          <w:color w:val="002060"/>
+                          <w:sz w:val="18"/>
+                          <w:szCs w:val="18"/>
+                        </w:rPr>
+                        <w:t>0</w:t>
+                      </w:r>
+                      <w:r>
+                        <w:rPr>
+                          <w:color w:val="002060"/>
+                          <w:sz w:val="18"/>
+                          <w:szCs w:val="18"/>
+                        </w:rPr>
+                        <w:t>)</w:t>
                       </w:r>
                     </w:p>
                   </w:txbxContent>
@@ -5625,7 +5478,7 @@
           </mc:Choice>
           <mc:Fallback>
             <w:pict>
-              <v:shape w14:anchorId="73B028A9" id="Round Same-side Corner of Rectangle 20" o:spid="_x0000_s1039" style="position:absolute;margin-left:240.4pt;margin-top:7.7pt;width:70.1pt;height:511.95pt;rotation:90;z-index:-251600896;visibility:visible;mso-wrap-style:square;mso-width-percent:0;mso-height-percent:0;mso-wrap-distance-left:9pt;mso-wrap-distance-top:0;mso-wrap-distance-right:9pt;mso-wrap-distance-bottom:0;mso-position-horizontal:absolute;mso-position-horizontal-relative:text;mso-position-vertical:absolute;mso-position-vertical-relative:text;mso-width-percent:0;mso-height-percent:0;mso-width-relative:margin;mso-height-relative:margin;v-text-anchor:middle" coordsize="890270,6501600" o:spt="100" o:gfxdata="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" adj="-11796480,,5400" path="m54974,l835296,v30361,,54974,24613,54974,54974l890270,6501600r,l,6501600r,l,54974c,24613,24613,,54974,xe" fillcolor="#eff5fe" stroked="f" strokeweight="1pt">
+              <v:shape w14:anchorId="73B028A9" id="Round Same-side Corner of Rectangle 20" o:spid="_x0000_s1038" style="position:absolute;margin-left:240.4pt;margin-top:7.7pt;width:70.1pt;height:511.95pt;rotation:90;z-index:-251600896;visibility:visible;mso-wrap-style:square;mso-width-percent:0;mso-height-percent:0;mso-wrap-distance-left:9pt;mso-wrap-distance-top:0;mso-wrap-distance-right:9pt;mso-wrap-distance-bottom:0;mso-position-horizontal:absolute;mso-position-horizontal-relative:text;mso-position-vertical:absolute;mso-position-vertical-relative:text;mso-width-percent:0;mso-height-percent:0;mso-width-relative:margin;mso-height-relative:margin;v-text-anchor:middle" coordsize="890270,6501600" o:spt="100" o:gfxdata="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" adj="-11796480,,5400" path="m54974,l835296,v30361,,54974,24613,54974,54974l890270,6501600r,l,6501600r,l,54974c,24613,24613,,54974,xe" fillcolor="#eff5fe" stroked="f" strokeweight="1pt">
                 <v:stroke joinstyle="miter"/>
                 <v:formulas/>
                 <v:path arrowok="t" o:connecttype="custom" o:connectlocs="54974,0;835296,0;890270,54974;890270,6501600;890270,6501600;0,6501600;0,6501600;0,54974;54974,0" o:connectangles="0,0,0,0,0,0,0,0,0" textboxrect="0,0,890270,6501600"/>
@@ -5783,7 +5636,7 @@
           </mc:Choice>
           <mc:Fallback>
             <w:pict>
-              <v:shape w14:anchorId="4FB1D016" id="Round Same-side Corner of Rectangle 1" o:spid="_x0000_s1040" style="position:absolute;margin-left:-117.55pt;margin-top:18.25pt;width:253.05pt;height:20.75pt;rotation:-90;z-index:251738112;visibility:visible;mso-wrap-style:square;mso-width-percent:0;mso-height-percent:0;mso-wrap-distance-left:9pt;mso-wrap-distance-top:0;mso-wrap-distance-right:9pt;mso-wrap-distance-bottom:0;mso-position-horizontal:absolute;mso-position-horizontal-relative:text;mso-position-vertical:absolute;mso-position-vertical-relative:text;mso-width-percent:0;mso-height-percent:0;mso-width-relative:margin;mso-height-relative:margin;v-text-anchor:middle" coordsize="3213737,263525" o:spt="100" o:gfxdata="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" adj="-11796480,,5400" path="m43922,l3169815,v24257,,43922,19665,43922,43922l3213737,263525r,l,263525r,l,43922c,19665,19665,,43922,xe" fillcolor="#002060" stroked="f" strokeweight="1pt">
+              <v:shape w14:anchorId="4FB1D016" id="Round Same-side Corner of Rectangle 1" o:spid="_x0000_s1039" style="position:absolute;margin-left:-117.55pt;margin-top:18.25pt;width:253.05pt;height:20.75pt;rotation:-90;z-index:251738112;visibility:visible;mso-wrap-style:square;mso-width-percent:0;mso-height-percent:0;mso-wrap-distance-left:9pt;mso-wrap-distance-top:0;mso-wrap-distance-right:9pt;mso-wrap-distance-bottom:0;mso-position-horizontal:absolute;mso-position-horizontal-relative:text;mso-position-vertical:absolute;mso-position-vertical-relative:text;mso-width-percent:0;mso-height-percent:0;mso-width-relative:margin;mso-height-relative:margin;v-text-anchor:middle" coordsize="3213737,263525" o:spt="100" o:gfxdata="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" adj="-11796480,,5400" path="m43922,l3169815,v24257,,43922,19665,43922,43922l3213737,263525r,l,263525r,l,43922c,19665,19665,,43922,xe" fillcolor="#002060" stroked="f" strokeweight="1pt">
                 <v:stroke joinstyle="miter"/>
                 <v:formulas/>
                 <v:path arrowok="t" o:connecttype="custom" o:connectlocs="43922,0;3169815,0;3213737,43922;3213737,263525;3213737,263525;0,263525;0,263525;0,43922;43922,0" o:connectangles="0,0,0,0,0,0,0,0,0" textboxrect="0,0,3213737,263525"/>
@@ -6006,7 +5859,7 @@
           </mc:Choice>
           <mc:Fallback>
             <w:pict>
-              <v:shape w14:anchorId="14FC8E4E" id="Round Same-side Corner of Rectangle 19" o:spid="_x0000_s1041" style="position:absolute;margin-left:-26.45pt;margin-top:23.4pt;width:70.2pt;height:20.75pt;rotation:-90;z-index:251714560;visibility:visible;mso-wrap-style:square;mso-width-percent:0;mso-height-percent:0;mso-wrap-distance-left:9pt;mso-wrap-distance-top:0;mso-wrap-distance-right:9pt;mso-wrap-distance-bottom:0;mso-position-horizontal:absolute;mso-position-horizontal-relative:text;mso-position-vertical:absolute;mso-position-vertical-relative:text;mso-width-percent:0;mso-height-percent:0;mso-width-relative:margin;mso-height-relative:margin;v-text-anchor:middle" coordsize="891540,263525" o:spt="100" o:gfxdata="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" adj="-11796480,,5400" path="m43922,l847618,v24257,,43922,19665,43922,43922l891540,263525r,l,263525r,l,43922c,19665,19665,,43922,xe" fillcolor="#002060" stroked="f" strokeweight="1pt">
+              <v:shape w14:anchorId="14FC8E4E" id="Round Same-side Corner of Rectangle 19" o:spid="_x0000_s1040" style="position:absolute;margin-left:-26.45pt;margin-top:23.4pt;width:70.2pt;height:20.75pt;rotation:-90;z-index:251714560;visibility:visible;mso-wrap-style:square;mso-width-percent:0;mso-height-percent:0;mso-wrap-distance-left:9pt;mso-wrap-distance-top:0;mso-wrap-distance-right:9pt;mso-wrap-distance-bottom:0;mso-position-horizontal:absolute;mso-position-horizontal-relative:text;mso-position-vertical:absolute;mso-position-vertical-relative:text;mso-width-percent:0;mso-height-percent:0;mso-width-relative:margin;mso-height-relative:margin;v-text-anchor:middle" coordsize="891540,263525" o:spt="100" o:gfxdata="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" adj="-11796480,,5400" path="m43922,l847618,v24257,,43922,19665,43922,43922l891540,263525r,l,263525r,l,43922c,19665,19665,,43922,xe" fillcolor="#002060" stroked="f" strokeweight="1pt">
                 <v:stroke joinstyle="miter"/>
                 <v:formulas/>
                 <v:path arrowok="t" o:connecttype="custom" o:connectlocs="43922,0;847618,0;891540,43922;891540,263525;891540,263525;0,263525;0,263525;0,43922;43922,0" o:connectangles="0,0,0,0,0,0,0,0,0" textboxrect="0,0,891540,263525"/>
@@ -6138,13 +5991,33 @@
         <w:tab/>
       </w:r>
     </w:p>
+    <w:p>
+      <w:pPr>
+        <w:tabs>
+          <w:tab w:val="left" w:pos="960"/>
+        </w:tabs>
+        <w:rPr>
+          <w:rFonts w:ascii="Arial" w:eastAsia="Arial" w:hAnsi="Arial" w:cs="Arial"/>
+          <w:sz w:val="18"/>
+          <w:szCs w:val="18"/>
+        </w:rPr>
+      </w:pPr>
+      <w:r>
+        <w:rPr>
+          <w:rFonts w:ascii="Arial" w:eastAsia="Arial" w:hAnsi="Arial" w:cs="Arial"/>
+          <w:sz w:val="18"/>
+          <w:szCs w:val="18"/>
+        </w:rPr>
+        <w:tab/>
+      </w:r>
+    </w:p>
     <w:sectPr>
-      <w:headerReference w:type="even" r:id="rId7"/>
-      <w:headerReference w:type="default" r:id="rId8"/>
-      <w:footerReference w:type="even" r:id="rId9"/>
-      <w:footerReference w:type="default" r:id="rId10"/>
-      <w:headerReference w:type="first" r:id="rId11"/>
-      <w:footerReference w:type="first" r:id="rId12"/>
+      <w:headerReference w:type="even" r:id="rId8"/>
+      <w:headerReference w:type="default" r:id="rId9"/>
+      <w:footerReference w:type="even" r:id="rId10"/>
+      <w:footerReference w:type="default" r:id="rId11"/>
+      <w:headerReference w:type="first" r:id="rId12"/>
+      <w:footerReference w:type="first" r:id="rId13"/>
       <w:pgSz w:w="11906" w:h="16838"/>
       <w:pgMar w:top="720" w:right="720" w:bottom="720" w:left="720" w:header="708" w:footer="456" w:gutter="0"/>
       <w:pgNumType w:start="1"/>
@@ -6273,7 +6146,52 @@
         <w:sz w:val="20"/>
         <w:szCs w:val="20"/>
       </w:rPr>
-      <w:t>4th June 2025</w:t>
+      <w:t>Citation Search</w:t>
+    </w:r>
+    <w:r>
+      <w:rPr>
+        <w:noProof/>
+        <w:color w:val="002060"/>
+        <w:sz w:val="20"/>
+        <w:szCs w:val="20"/>
+      </w:rPr>
+      <w:t xml:space="preserve"> performed </w:t>
+    </w:r>
+    <w:r>
+      <w:rPr>
+        <w:noProof/>
+        <w:color w:val="002060"/>
+        <w:sz w:val="20"/>
+        <w:szCs w:val="20"/>
+      </w:rPr>
+      <w:t>15</w:t>
+    </w:r>
+    <w:r>
+      <w:rPr>
+        <w:noProof/>
+        <w:color w:val="002060"/>
+        <w:sz w:val="20"/>
+        <w:szCs w:val="20"/>
+      </w:rPr>
+      <w:t xml:space="preserve">th </w:t>
+    </w:r>
+    <w:r>
+      <w:rPr>
+        <w:noProof/>
+        <w:color w:val="002060"/>
+        <w:sz w:val="20"/>
+        <w:szCs w:val="20"/>
+      </w:rPr>
+      <w:t xml:space="preserve">April </w:t>
+    </w:r>
+    <w:r>
+      <w:rPr>
+        <w:noProof/>
+        <w:color w:val="002060"/>
+        <w:sz w:val="20"/>
+        <w:szCs w:val="20"/>
+      </w:rPr>
+      <w:t>2025</w:t>
     </w:r>
   </w:p>
   <w:p>
@@ -6364,6 +6282,359 @@
     </w:pPr>
   </w:p>
 </w:hdr>
+</file>
+
+<file path=word/numbering.xml><?xml version="1.0" encoding="utf-8"?>
+<w:numbering xmlns:wpc="http://schemas.microsoft.com/office/word/2010/wordprocessingCanvas" xmlns:cx="http://schemas.microsoft.com/office/drawing/2014/chartex" xmlns:cx1="http://schemas.microsoft.com/office/drawing/2015/9/8/chartex" xmlns:cx2="http://schemas.microsoft.com/office/drawing/2015/10/21/chartex" xmlns:cx3="http://schemas.microsoft.com/office/drawing/2016/5/9/chartex" xmlns:cx4="http://schemas.microsoft.com/office/drawing/2016/5/10/chartex" xmlns:cx5="http://schemas.microsoft.com/office/drawing/2016/5/11/chartex" xmlns:cx6="http://schemas.microsoft.com/office/drawing/2016/5/12/chartex" xmlns:cx7="http://schemas.microsoft.com/office/drawing/2016/5/13/chartex" xmlns:cx8="http://schemas.microsoft.com/office/drawing/2016/5/14/chartex" xmlns:mc="http://schemas.openxmlformats.org/markup-compatibility/2006" xmlns:aink="http://schemas.microsoft.com/office/drawing/2016/ink" xmlns:am3d="http://schemas.microsoft.com/office/drawing/2017/model3d" xmlns:o="urn:schemas-microsoft-com:office:office" xmlns:oel="http://schemas.microsoft.com/office/2019/extlst" xmlns:r="http://schemas.openxmlformats.org/officeDocument/2006/relationships" xmlns:m="http://schemas.openxmlformats.org/officeDocument/2006/math" xmlns:v="urn:schemas-microsoft-com:vml" xmlns:wp14="http://schemas.microsoft.com/office/word/2010/wordprocessingDrawing" xmlns:wp="http://schemas.openxmlformats.org/drawingml/2006/wordprocessingDrawing" xmlns:w10="urn:schemas-microsoft-com:office:word" xmlns:w="http://schemas.openxmlformats.org/wordprocessingml/2006/main" xmlns:w14="http://schemas.microsoft.com/office/word/2010/wordml" xmlns:w15="http://schemas.microsoft.com/office/word/2012/wordml" xmlns:w16cex="http://schemas.microsoft.com/office/word/2018/wordml/cex" xmlns:w16cid="http://schemas.microsoft.com/office/word/2016/wordml/cid" xmlns:w16="http://schemas.microsoft.com/office/word/2018/wordml" xmlns:w16du="http://schemas.microsoft.com/office/word/2023/wordml/word16du" xmlns:w16sdtdh="http://schemas.microsoft.com/office/word/2020/wordml/sdtdatahash" xmlns:w16sdtfl="http://schemas.microsoft.com/office/word/2024/wordml/sdtformatlock" xmlns:w16se="http://schemas.microsoft.com/office/word/2015/wordml/symex" xmlns:wpg="http://schemas.microsoft.com/office/word/2010/wordprocessingGroup" xmlns:wpi="http://schemas.microsoft.com/office/word/2010/wordprocessingInk" xmlns:wne="http://schemas.microsoft.com/office/word/2006/wordml" xmlns:wps="http://schemas.microsoft.com/office/word/2010/wordprocessingShape" mc:Ignorable="w14 w15 w16se w16cid w16 w16cex w16sdtdh w16sdtfl w16du wp14">
+  <w:abstractNum w:abstractNumId="0" w15:restartNumberingAfterBreak="0">
+    <w:nsid w:val="462E2649"/>
+    <w:multiLevelType w:val="multilevel"/>
+    <w:tmpl w:val="FB12A4FC"/>
+    <w:lvl w:ilvl="0">
+      <w:start w:val="2"/>
+      <w:numFmt w:val="decimal"/>
+      <w:lvlText w:val="%1."/>
+      <w:lvlJc w:val="left"/>
+      <w:pPr>
+        <w:tabs>
+          <w:tab w:val="num" w:pos="720"/>
+        </w:tabs>
+        <w:ind w:left="720" w:hanging="360"/>
+      </w:pPr>
+    </w:lvl>
+    <w:lvl w:ilvl="1" w:tentative="1">
+      <w:start w:val="1"/>
+      <w:numFmt w:val="decimal"/>
+      <w:lvlText w:val="%2."/>
+      <w:lvlJc w:val="left"/>
+      <w:pPr>
+        <w:tabs>
+          <w:tab w:val="num" w:pos="1440"/>
+        </w:tabs>
+        <w:ind w:left="1440" w:hanging="360"/>
+      </w:pPr>
+    </w:lvl>
+    <w:lvl w:ilvl="2" w:tentative="1">
+      <w:start w:val="1"/>
+      <w:numFmt w:val="decimal"/>
+      <w:lvlText w:val="%3."/>
+      <w:lvlJc w:val="left"/>
+      <w:pPr>
+        <w:tabs>
+          <w:tab w:val="num" w:pos="2160"/>
+        </w:tabs>
+        <w:ind w:left="2160" w:hanging="360"/>
+      </w:pPr>
+    </w:lvl>
+    <w:lvl w:ilvl="3" w:tentative="1">
+      <w:start w:val="1"/>
+      <w:numFmt w:val="decimal"/>
+      <w:lvlText w:val="%4."/>
+      <w:lvlJc w:val="left"/>
+      <w:pPr>
+        <w:tabs>
+          <w:tab w:val="num" w:pos="2880"/>
+        </w:tabs>
+        <w:ind w:left="2880" w:hanging="360"/>
+      </w:pPr>
+    </w:lvl>
+    <w:lvl w:ilvl="4" w:tentative="1">
+      <w:start w:val="1"/>
+      <w:numFmt w:val="decimal"/>
+      <w:lvlText w:val="%5."/>
+      <w:lvlJc w:val="left"/>
+      <w:pPr>
+        <w:tabs>
+          <w:tab w:val="num" w:pos="3600"/>
+        </w:tabs>
+        <w:ind w:left="3600" w:hanging="360"/>
+      </w:pPr>
+    </w:lvl>
+    <w:lvl w:ilvl="5" w:tentative="1">
+      <w:start w:val="1"/>
+      <w:numFmt w:val="decimal"/>
+      <w:lvlText w:val="%6."/>
+      <w:lvlJc w:val="left"/>
+      <w:pPr>
+        <w:tabs>
+          <w:tab w:val="num" w:pos="4320"/>
+        </w:tabs>
+        <w:ind w:left="4320" w:hanging="360"/>
+      </w:pPr>
+    </w:lvl>
+    <w:lvl w:ilvl="6" w:tentative="1">
+      <w:start w:val="1"/>
+      <w:numFmt w:val="decimal"/>
+      <w:lvlText w:val="%7."/>
+      <w:lvlJc w:val="left"/>
+      <w:pPr>
+        <w:tabs>
+          <w:tab w:val="num" w:pos="5040"/>
+        </w:tabs>
+        <w:ind w:left="5040" w:hanging="360"/>
+      </w:pPr>
+    </w:lvl>
+    <w:lvl w:ilvl="7" w:tentative="1">
+      <w:start w:val="1"/>
+      <w:numFmt w:val="decimal"/>
+      <w:lvlText w:val="%8."/>
+      <w:lvlJc w:val="left"/>
+      <w:pPr>
+        <w:tabs>
+          <w:tab w:val="num" w:pos="5760"/>
+        </w:tabs>
+        <w:ind w:left="5760" w:hanging="360"/>
+      </w:pPr>
+    </w:lvl>
+    <w:lvl w:ilvl="8" w:tentative="1">
+      <w:start w:val="1"/>
+      <w:numFmt w:val="decimal"/>
+      <w:lvlText w:val="%9."/>
+      <w:lvlJc w:val="left"/>
+      <w:pPr>
+        <w:tabs>
+          <w:tab w:val="num" w:pos="6480"/>
+        </w:tabs>
+        <w:ind w:left="6480" w:hanging="360"/>
+      </w:pPr>
+    </w:lvl>
+  </w:abstractNum>
+  <w:abstractNum w:abstractNumId="1" w15:restartNumberingAfterBreak="0">
+    <w:nsid w:val="51C66E1B"/>
+    <w:multiLevelType w:val="multilevel"/>
+    <w:tmpl w:val="9496A52E"/>
+    <w:lvl w:ilvl="0">
+      <w:start w:val="1"/>
+      <w:numFmt w:val="decimal"/>
+      <w:lvlText w:val="%1."/>
+      <w:lvlJc w:val="left"/>
+      <w:pPr>
+        <w:tabs>
+          <w:tab w:val="num" w:pos="720"/>
+        </w:tabs>
+        <w:ind w:left="720" w:hanging="360"/>
+      </w:pPr>
+    </w:lvl>
+    <w:lvl w:ilvl="1" w:tentative="1">
+      <w:start w:val="1"/>
+      <w:numFmt w:val="decimal"/>
+      <w:lvlText w:val="%2."/>
+      <w:lvlJc w:val="left"/>
+      <w:pPr>
+        <w:tabs>
+          <w:tab w:val="num" w:pos="1440"/>
+        </w:tabs>
+        <w:ind w:left="1440" w:hanging="360"/>
+      </w:pPr>
+    </w:lvl>
+    <w:lvl w:ilvl="2" w:tentative="1">
+      <w:start w:val="1"/>
+      <w:numFmt w:val="decimal"/>
+      <w:lvlText w:val="%3."/>
+      <w:lvlJc w:val="left"/>
+      <w:pPr>
+        <w:tabs>
+          <w:tab w:val="num" w:pos="2160"/>
+        </w:tabs>
+        <w:ind w:left="2160" w:hanging="360"/>
+      </w:pPr>
+    </w:lvl>
+    <w:lvl w:ilvl="3" w:tentative="1">
+      <w:start w:val="1"/>
+      <w:numFmt w:val="decimal"/>
+      <w:lvlText w:val="%4."/>
+      <w:lvlJc w:val="left"/>
+      <w:pPr>
+        <w:tabs>
+          <w:tab w:val="num" w:pos="2880"/>
+        </w:tabs>
+        <w:ind w:left="2880" w:hanging="360"/>
+      </w:pPr>
+    </w:lvl>
+    <w:lvl w:ilvl="4" w:tentative="1">
+      <w:start w:val="1"/>
+      <w:numFmt w:val="decimal"/>
+      <w:lvlText w:val="%5."/>
+      <w:lvlJc w:val="left"/>
+      <w:pPr>
+        <w:tabs>
+          <w:tab w:val="num" w:pos="3600"/>
+        </w:tabs>
+        <w:ind w:left="3600" w:hanging="360"/>
+      </w:pPr>
+    </w:lvl>
+    <w:lvl w:ilvl="5" w:tentative="1">
+      <w:start w:val="1"/>
+      <w:numFmt w:val="decimal"/>
+      <w:lvlText w:val="%6."/>
+      <w:lvlJc w:val="left"/>
+      <w:pPr>
+        <w:tabs>
+          <w:tab w:val="num" w:pos="4320"/>
+        </w:tabs>
+        <w:ind w:left="4320" w:hanging="360"/>
+      </w:pPr>
+    </w:lvl>
+    <w:lvl w:ilvl="6" w:tentative="1">
+      <w:start w:val="1"/>
+      <w:numFmt w:val="decimal"/>
+      <w:lvlText w:val="%7."/>
+      <w:lvlJc w:val="left"/>
+      <w:pPr>
+        <w:tabs>
+          <w:tab w:val="num" w:pos="5040"/>
+        </w:tabs>
+        <w:ind w:left="5040" w:hanging="360"/>
+      </w:pPr>
+    </w:lvl>
+    <w:lvl w:ilvl="7" w:tentative="1">
+      <w:start w:val="1"/>
+      <w:numFmt w:val="decimal"/>
+      <w:lvlText w:val="%8."/>
+      <w:lvlJc w:val="left"/>
+      <w:pPr>
+        <w:tabs>
+          <w:tab w:val="num" w:pos="5760"/>
+        </w:tabs>
+        <w:ind w:left="5760" w:hanging="360"/>
+      </w:pPr>
+    </w:lvl>
+    <w:lvl w:ilvl="8" w:tentative="1">
+      <w:start w:val="1"/>
+      <w:numFmt w:val="decimal"/>
+      <w:lvlText w:val="%9."/>
+      <w:lvlJc w:val="left"/>
+      <w:pPr>
+        <w:tabs>
+          <w:tab w:val="num" w:pos="6480"/>
+        </w:tabs>
+        <w:ind w:left="6480" w:hanging="360"/>
+      </w:pPr>
+    </w:lvl>
+  </w:abstractNum>
+  <w:abstractNum w:abstractNumId="2" w15:restartNumberingAfterBreak="0">
+    <w:nsid w:val="61ED0F43"/>
+    <w:multiLevelType w:val="multilevel"/>
+    <w:tmpl w:val="76201B80"/>
+    <w:lvl w:ilvl="0">
+      <w:start w:val="3"/>
+      <w:numFmt w:val="decimal"/>
+      <w:lvlText w:val="%1."/>
+      <w:lvlJc w:val="left"/>
+      <w:pPr>
+        <w:tabs>
+          <w:tab w:val="num" w:pos="720"/>
+        </w:tabs>
+        <w:ind w:left="720" w:hanging="360"/>
+      </w:pPr>
+    </w:lvl>
+    <w:lvl w:ilvl="1" w:tentative="1">
+      <w:start w:val="1"/>
+      <w:numFmt w:val="decimal"/>
+      <w:lvlText w:val="%2."/>
+      <w:lvlJc w:val="left"/>
+      <w:pPr>
+        <w:tabs>
+          <w:tab w:val="num" w:pos="1440"/>
+        </w:tabs>
+        <w:ind w:left="1440" w:hanging="360"/>
+      </w:pPr>
+    </w:lvl>
+    <w:lvl w:ilvl="2" w:tentative="1">
+      <w:start w:val="1"/>
+      <w:numFmt w:val="decimal"/>
+      <w:lvlText w:val="%3."/>
+      <w:lvlJc w:val="left"/>
+      <w:pPr>
+        <w:tabs>
+          <w:tab w:val="num" w:pos="2160"/>
+        </w:tabs>
+        <w:ind w:left="2160" w:hanging="360"/>
+      </w:pPr>
+    </w:lvl>
+    <w:lvl w:ilvl="3" w:tentative="1">
+      <w:start w:val="1"/>
+      <w:numFmt w:val="decimal"/>
+      <w:lvlText w:val="%4."/>
+      <w:lvlJc w:val="left"/>
+      <w:pPr>
+        <w:tabs>
+          <w:tab w:val="num" w:pos="2880"/>
+        </w:tabs>
+        <w:ind w:left="2880" w:hanging="360"/>
+      </w:pPr>
+    </w:lvl>
+    <w:lvl w:ilvl="4" w:tentative="1">
+      <w:start w:val="1"/>
+      <w:numFmt w:val="decimal"/>
+      <w:lvlText w:val="%5."/>
+      <w:lvlJc w:val="left"/>
+      <w:pPr>
+        <w:tabs>
+          <w:tab w:val="num" w:pos="3600"/>
+        </w:tabs>
+        <w:ind w:left="3600" w:hanging="360"/>
+      </w:pPr>
+    </w:lvl>
+    <w:lvl w:ilvl="5" w:tentative="1">
+      <w:start w:val="1"/>
+      <w:numFmt w:val="decimal"/>
+      <w:lvlText w:val="%6."/>
+      <w:lvlJc w:val="left"/>
+      <w:pPr>
+        <w:tabs>
+          <w:tab w:val="num" w:pos="4320"/>
+        </w:tabs>
+        <w:ind w:left="4320" w:hanging="360"/>
+      </w:pPr>
+    </w:lvl>
+    <w:lvl w:ilvl="6" w:tentative="1">
+      <w:start w:val="1"/>
+      <w:numFmt w:val="decimal"/>
+      <w:lvlText w:val="%7."/>
+      <w:lvlJc w:val="left"/>
+      <w:pPr>
+        <w:tabs>
+          <w:tab w:val="num" w:pos="5040"/>
+        </w:tabs>
+        <w:ind w:left="5040" w:hanging="360"/>
+      </w:pPr>
+    </w:lvl>
+    <w:lvl w:ilvl="7" w:tentative="1">
+      <w:start w:val="1"/>
+      <w:numFmt w:val="decimal"/>
+      <w:lvlText w:val="%8."/>
+      <w:lvlJc w:val="left"/>
+      <w:pPr>
+        <w:tabs>
+          <w:tab w:val="num" w:pos="5760"/>
+        </w:tabs>
+        <w:ind w:left="5760" w:hanging="360"/>
+      </w:pPr>
+    </w:lvl>
+    <w:lvl w:ilvl="8" w:tentative="1">
+      <w:start w:val="1"/>
+      <w:numFmt w:val="decimal"/>
+      <w:lvlText w:val="%9."/>
+      <w:lvlJc w:val="left"/>
+      <w:pPr>
+        <w:tabs>
+          <w:tab w:val="num" w:pos="6480"/>
+        </w:tabs>
+        <w:ind w:left="6480" w:hanging="360"/>
+      </w:pPr>
+    </w:lvl>
+  </w:abstractNum>
+  <w:num w:numId="1" w16cid:durableId="1044208830">
+    <w:abstractNumId w:val="1"/>
+  </w:num>
+  <w:num w:numId="2" w16cid:durableId="1715498992">
+    <w:abstractNumId w:val="0"/>
+  </w:num>
+  <w:num w:numId="3" w16cid:durableId="969434085">
+    <w:abstractNumId w:val="2"/>
+  </w:num>
+</w:numbering>
 </file>
 
 <file path=word/styles.xml><?xml version="1.0" encoding="utf-8"?>
@@ -6884,7 +7155,6 @@
   <w:style w:type="character" w:default="1" w:styleId="DefaultParagraphFont">
     <w:name w:val="Default Paragraph Font"/>
     <w:uiPriority w:val="1"/>
-    <w:semiHidden/>
     <w:unhideWhenUsed/>
   </w:style>
   <w:style w:type="table" w:default="1" w:styleId="TableNormal">

</xml_diff>